<commit_message>
Added and partially filled different sections of essay
</commit_message>
<xml_diff>
--- a/Software_Engineer_Biography.docx
+++ b/Software_Engineer_Biography.docx
@@ -9,8 +9,8 @@
           <w:b/>
           <w:bCs/>
           <w:color w:val="FF0000"/>
-          <w:sz w:val="40"/>
-          <w:szCs w:val="40"/>
+          <w:sz w:val="44"/>
+          <w:szCs w:val="44"/>
           <w:u w:val="single"/>
         </w:rPr>
       </w:pPr>
@@ -19,49 +19,505 @@
           <w:b/>
           <w:bCs/>
           <w:color w:val="FF0000"/>
-          <w:sz w:val="40"/>
-          <w:szCs w:val="40"/>
-          <w:u w:val="single"/>
-        </w:rPr>
-        <w:t>Software Engineer Biography</w:t>
+          <w:sz w:val="44"/>
+          <w:szCs w:val="44"/>
+          <w:u w:val="single"/>
+        </w:rPr>
+        <w:t>Biography of a Software Engineer</w:t>
+      </w:r>
+    </w:p>
+    <w:p>
+      <w:pPr>
+        <w:jc w:val="center"/>
+        <w:rPr>
+          <w:b/>
+          <w:bCs/>
+          <w:color w:val="FF0000"/>
+          <w:sz w:val="44"/>
+          <w:szCs w:val="44"/>
+          <w:u w:val="single"/>
+        </w:rPr>
+      </w:pPr>
+      <w:r>
+        <w:rPr>
+          <w:b/>
+          <w:bCs/>
+          <w:color w:val="FF0000"/>
+          <w:sz w:val="44"/>
+          <w:szCs w:val="44"/>
+          <w:u w:val="single"/>
+        </w:rPr>
+        <w:t>Alexey Pajitnov</w:t>
+      </w:r>
+    </w:p>
+    <w:p>
+      <w:pPr>
+        <w:jc w:val="center"/>
+        <w:rPr>
+          <w:b/>
+          <w:bCs/>
+          <w:color w:val="FF0000"/>
+          <w:sz w:val="44"/>
+          <w:szCs w:val="44"/>
+          <w:u w:val="single"/>
+        </w:rPr>
+      </w:pPr>
+      <w:r>
+        <w:rPr>
+          <w:b/>
+          <w:bCs/>
+          <w:color w:val="FF0000"/>
+          <w:sz w:val="44"/>
+          <w:szCs w:val="44"/>
+          <w:u w:val="single"/>
+        </w:rPr>
+        <w:t>CSU33012 Assignment</w:t>
+      </w:r>
+    </w:p>
+    <w:p>
+      <w:pPr>
+        <w:jc w:val="center"/>
+        <w:rPr>
+          <w:b/>
+          <w:bCs/>
+          <w:color w:val="FF0000"/>
+          <w:sz w:val="44"/>
+          <w:szCs w:val="44"/>
+          <w:u w:val="single"/>
+        </w:rPr>
+      </w:pPr>
+      <w:r>
+        <w:rPr>
+          <w:b/>
+          <w:bCs/>
+          <w:color w:val="FF0000"/>
+          <w:sz w:val="44"/>
+          <w:szCs w:val="44"/>
+          <w:u w:val="single"/>
+        </w:rPr>
+        <w:t>Stephen Davis</w:t>
+      </w:r>
+    </w:p>
+    <w:p>
+      <w:pPr>
+        <w:jc w:val="center"/>
+        <w:rPr>
+          <w:b/>
+          <w:bCs/>
+          <w:color w:val="FF0000"/>
+          <w:sz w:val="44"/>
+          <w:szCs w:val="44"/>
+          <w:u w:val="single"/>
+        </w:rPr>
+      </w:pPr>
+      <w:r>
+        <w:rPr>
+          <w:b/>
+          <w:bCs/>
+          <w:color w:val="FF0000"/>
+          <w:sz w:val="44"/>
+          <w:szCs w:val="44"/>
+          <w:u w:val="single"/>
+        </w:rPr>
+        <w:t>18324401</w:t>
+      </w:r>
+    </w:p>
+    <w:p>
+      <w:pPr>
+        <w:rPr>
+          <w:b/>
+          <w:bCs/>
+          <w:color w:val="00B0F0"/>
+          <w:sz w:val="28"/>
+          <w:szCs w:val="28"/>
+          <w:u w:val="single"/>
+        </w:rPr>
+      </w:pPr>
+      <w:r>
+        <w:rPr>
+          <w:b/>
+          <w:bCs/>
+          <w:color w:val="00B0F0"/>
+          <w:sz w:val="28"/>
+          <w:szCs w:val="28"/>
+          <w:u w:val="single"/>
+        </w:rPr>
+        <w:t>Introduction</w:t>
+      </w:r>
+    </w:p>
+    <w:p>
+      <w:r>
+        <w:t xml:space="preserve">What is software engineering? </w:t>
+      </w:r>
+    </w:p>
+    <w:p/>
+    <w:p>
+      <w:pPr>
+        <w:rPr>
+          <w:b/>
+          <w:bCs/>
+          <w:color w:val="00B0F0"/>
+          <w:sz w:val="28"/>
+          <w:szCs w:val="28"/>
+          <w:u w:val="single"/>
+        </w:rPr>
+      </w:pPr>
+      <w:r>
+        <w:rPr>
+          <w:b/>
+          <w:bCs/>
+          <w:color w:val="00B0F0"/>
+          <w:sz w:val="28"/>
+          <w:szCs w:val="28"/>
+          <w:u w:val="single"/>
+        </w:rPr>
+        <w:t>Early Life &amp; Education</w:t>
+      </w:r>
+    </w:p>
+    <w:p>
+      <w:r>
+        <w:t xml:space="preserve">Alexey Pajitnov </w:t>
+      </w:r>
+      <w:r>
+        <w:t xml:space="preserve">is a Russian-American video game designer and computer engineer, </w:t>
+      </w:r>
+      <w:r>
+        <w:t xml:space="preserve">born in Moscow, </w:t>
+      </w:r>
+      <w:r>
+        <w:t>Soviet Union</w:t>
+      </w:r>
+      <w:r>
+        <w:t>, on April 16</w:t>
+      </w:r>
+      <w:r>
+        <w:rPr>
+          <w:vertAlign w:val="superscript"/>
+        </w:rPr>
+        <w:t>th</w:t>
+      </w:r>
+      <w:r>
+        <w:t xml:space="preserve"> 1955.</w:t>
+      </w:r>
+      <w:r>
+        <w:t xml:space="preserve"> Both of Pajitnov’s parents were writers.</w:t>
+      </w:r>
+      <w:r>
+        <w:t xml:space="preserve"> </w:t>
+      </w:r>
+      <w:r>
+        <w:t>In the early 1980’s Pajitnov worked at the computing lab for the Academy of Science of the USSR, researching Artificial Intelligence.</w:t>
+      </w:r>
+      <w:r>
+        <w:t xml:space="preserve"> </w:t>
+      </w:r>
+      <w:r>
+        <w:t>From a young age, Pajitnov showed a passion for puzzles, especially pentominoes.</w:t>
+      </w:r>
+    </w:p>
+    <w:p/>
+    <w:p>
+      <w:r>
+        <w:t>Pajitnov received a Masters degree in Applied Mathematics from the Moscow Institute of Aviation (</w:t>
+      </w:r>
+      <w:hyperlink r:id="rId6" w:history="1">
+        <w:r>
+          <w:rPr>
+            <w:rStyle w:val="Hyperlink"/>
+          </w:rPr>
+          <w:t>https://tetris.com/bios#alexey</w:t>
+        </w:r>
+      </w:hyperlink>
+      <w:r>
+        <w:t xml:space="preserve"> ).</w:t>
+      </w:r>
+    </w:p>
+    <w:p/>
+    <w:p>
+      <w:pPr>
+        <w:rPr>
+          <w:b/>
+          <w:bCs/>
+          <w:u w:val="single"/>
+        </w:rPr>
+      </w:pPr>
+      <w:r>
+        <w:rPr>
+          <w:b/>
+          <w:bCs/>
+          <w:color w:val="00B0F0"/>
+          <w:sz w:val="28"/>
+          <w:szCs w:val="28"/>
+          <w:u w:val="single"/>
+        </w:rPr>
+        <w:t>Career’s Work</w:t>
+      </w:r>
+    </w:p>
+    <w:p>
+      <w:r>
+        <w:t>Pajitnov’s most famous work is creating the popular game Tetris. Tetris debuted in 1984</w:t>
+      </w:r>
+      <w:r>
+        <w:t xml:space="preserve">. Tetris was a massive success, but interestingly, Pajitnov did not receive </w:t>
+      </w:r>
+      <w:r>
+        <w:t>much in terms of</w:t>
+      </w:r>
+      <w:r>
+        <w:t xml:space="preserve"> loyalties for his creation at the time because he</w:t>
+      </w:r>
+      <w:r>
+        <w:t xml:space="preserve"> worked for the USSR, “</w:t>
+      </w:r>
+      <w:r>
+        <w:t>I didn't make much money at first, but I was happy, because my main priority was to see people enjoying my game</w:t>
+      </w:r>
+      <w:r>
+        <w:t>” (</w:t>
+      </w:r>
+      <w:hyperlink r:id="rId7" w:history="1">
+        <w:r>
+          <w:rPr>
+            <w:rStyle w:val="Hyperlink"/>
+          </w:rPr>
+          <w:t>https://www.theguardian.com/culture/2014/jun/02/how-we-made-tetris</w:t>
+        </w:r>
+      </w:hyperlink>
+      <w:r>
+        <w:t>).</w:t>
+      </w:r>
+    </w:p>
+    <w:p>
+      <w:r>
+        <w:t>An interesting point is that, as mentioned earlier, Pajitnov enjoyed playing pent</w:t>
+      </w:r>
+      <w:r>
+        <w:t>o</w:t>
+      </w:r>
+      <w:r>
+        <w:t>minoes as a past time when he was a young boy, and from this he got his inspiration for Tetris; he found it difficult putting the pieces back into their box, and thus his basis for Tetris had been established!</w:t>
+      </w:r>
+    </w:p>
+    <w:p/>
+    <w:p>
+      <w:pPr>
+        <w:rPr>
+          <w:b/>
+          <w:bCs/>
+          <w:u w:val="single"/>
+        </w:rPr>
+      </w:pPr>
+      <w:r>
+        <w:rPr>
+          <w:b/>
+          <w:bCs/>
+          <w:color w:val="00B0F0"/>
+          <w:sz w:val="28"/>
+          <w:szCs w:val="28"/>
+          <w:u w:val="single"/>
+        </w:rPr>
+        <w:t>Impact</w:t>
+      </w:r>
+    </w:p>
+    <w:p>
+      <w:r>
+        <w:t>By creating Tetris, and by Tetris exploding in popularity, Pajitnov “</w:t>
+      </w:r>
+      <w:r>
+        <w:t xml:space="preserve">essentially founded the casual puzzle genre thanks to </w:t>
+      </w:r>
+      <w:r>
+        <w:t>[Tetris’]</w:t>
+      </w:r>
+      <w:r>
+        <w:t xml:space="preserve"> appeal to a very wide audience</w:t>
+      </w:r>
+      <w:r>
+        <w:t>”, and he</w:t>
+      </w:r>
+      <w:r>
+        <w:t xml:space="preserve"> </w:t>
+      </w:r>
+      <w:r>
+        <w:t>“</w:t>
+      </w:r>
+      <w:r>
+        <w:t>made dropping-block puzzles a staple of game design.</w:t>
+      </w:r>
+      <w:r>
+        <w:t>”</w:t>
+      </w:r>
+      <w:r>
+        <w:t xml:space="preserve"> (</w:t>
+      </w:r>
+      <w:hyperlink r:id="rId8" w:history="1">
+        <w:r>
+          <w:rPr>
+            <w:rStyle w:val="Hyperlink"/>
+          </w:rPr>
+          <w:t>https://www.gamedeveloper.com/business/alexey-pajitnov---i-</w:t>
+        </w:r>
+        <w:proofErr w:type="spellStart"/>
+        <w:r>
+          <w:rPr>
+            <w:rStyle w:val="Hyperlink"/>
+          </w:rPr>
+          <w:t>tetris</w:t>
+        </w:r>
+        <w:proofErr w:type="spellEnd"/>
+        <w:r>
+          <w:rPr>
+            <w:rStyle w:val="Hyperlink"/>
+          </w:rPr>
+          <w:t>-i-past-present-future</w:t>
+        </w:r>
+      </w:hyperlink>
+      <w:r>
+        <w:t xml:space="preserve"> </w:t>
+      </w:r>
+      <w:r>
+        <w:t>)</w:t>
       </w:r>
     </w:p>
     <w:p/>
     <w:p/>
+    <w:p>
+      <w:pPr>
+        <w:rPr>
+          <w:b/>
+          <w:bCs/>
+          <w:u w:val="single"/>
+        </w:rPr>
+      </w:pPr>
+      <w:r>
+        <w:rPr>
+          <w:b/>
+          <w:bCs/>
+          <w:color w:val="00B0F0"/>
+          <w:sz w:val="28"/>
+          <w:szCs w:val="28"/>
+          <w:u w:val="single"/>
+        </w:rPr>
+        <w:t>Awards</w:t>
+      </w:r>
+    </w:p>
+    <w:p>
+      <w:r>
+        <w:t>2009 – Tetris was named the #2 Top Console Game of all time by the Guinness Book of World Records.</w:t>
+      </w:r>
+    </w:p>
+    <w:p>
+      <w:r>
+        <w:t>2007 – The International Game Developers Association’s First Penguin Award</w:t>
+      </w:r>
+    </w:p>
     <w:p/>
+    <w:p>
+      <w:pPr>
+        <w:rPr>
+          <w:b/>
+          <w:bCs/>
+          <w:u w:val="single"/>
+        </w:rPr>
+      </w:pPr>
+      <w:r>
+        <w:rPr>
+          <w:b/>
+          <w:bCs/>
+          <w:color w:val="00B0F0"/>
+          <w:sz w:val="28"/>
+          <w:szCs w:val="28"/>
+          <w:u w:val="single"/>
+        </w:rPr>
+        <w:t>Conclusion</w:t>
+      </w:r>
+    </w:p>
     <w:p/>
-    <w:p/>
-    <w:p/>
-    <w:p/>
-    <w:p/>
-    <w:p/>
-    <w:p/>
-    <w:p/>
-    <w:p/>
-    <w:p/>
-    <w:p/>
-    <w:p/>
-    <w:p/>
-    <w:p/>
-    <w:p/>
-    <w:p/>
-    <w:p/>
-    <w:p/>
-    <w:p/>
-    <w:p/>
-    <w:p/>
-    <w:p/>
-    <w:p/>
-    <w:p/>
-    <w:p/>
-    <w:p/>
-    <w:p/>
-    <w:p/>
-    <w:p/>
-    <w:p/>
-    <w:p/>
+    <w:p>
+      <w:pPr>
+        <w:rPr>
+          <w:b/>
+          <w:bCs/>
+          <w:u w:val="single"/>
+        </w:rPr>
+      </w:pPr>
+      <w:r>
+        <w:rPr>
+          <w:b/>
+          <w:bCs/>
+          <w:color w:val="00B0F0"/>
+          <w:sz w:val="28"/>
+          <w:szCs w:val="28"/>
+          <w:u w:val="single"/>
+        </w:rPr>
+        <w:t>References</w:t>
+      </w:r>
+    </w:p>
+    <w:p>
+      <w:hyperlink r:id="rId9" w:history="1">
+        <w:r>
+          <w:rPr>
+            <w:rStyle w:val="Hyperlink"/>
+          </w:rPr>
+          <w:t>https://en.wikipedia.org/wiki/Alexey_Pajitnov</w:t>
+        </w:r>
+      </w:hyperlink>
+      <w:r>
+        <w:t xml:space="preserve"> </w:t>
+      </w:r>
+    </w:p>
+    <w:p>
+      <w:hyperlink r:id="rId10" w:history="1">
+        <w:r>
+          <w:rPr>
+            <w:rStyle w:val="Hyperlink"/>
+          </w:rPr>
+          <w:t>https://tetris.com/bios#alexey</w:t>
+        </w:r>
+      </w:hyperlink>
+      <w:r>
+        <w:t xml:space="preserve"> </w:t>
+      </w:r>
+    </w:p>
+    <w:p>
+      <w:hyperlink r:id="rId11" w:history="1">
+        <w:r>
+          <w:rPr>
+            <w:rStyle w:val="Hyperlink"/>
+          </w:rPr>
+          <w:t>https://www.theguardian.com/culture/2014/jun/02/how-we-made-tetris</w:t>
+        </w:r>
+      </w:hyperlink>
+    </w:p>
+    <w:p>
+      <w:hyperlink r:id="rId12" w:history="1">
+        <w:r>
+          <w:rPr>
+            <w:rStyle w:val="Hyperlink"/>
+          </w:rPr>
+          <w:t>https://www.gamedeveloper.com/business/alexey-pajitnov---i-</w:t>
+        </w:r>
+        <w:proofErr w:type="spellStart"/>
+        <w:r>
+          <w:rPr>
+            <w:rStyle w:val="Hyperlink"/>
+          </w:rPr>
+          <w:t>tetris</w:t>
+        </w:r>
+        <w:proofErr w:type="spellEnd"/>
+        <w:r>
+          <w:rPr>
+            <w:rStyle w:val="Hyperlink"/>
+          </w:rPr>
+          <w:t>-i-past-present-future</w:t>
+        </w:r>
+      </w:hyperlink>
+      <w:r>
+        <w:t xml:space="preserve"> </w:t>
+      </w:r>
+    </w:p>
     <w:sectPr>
-      <w:headerReference w:type="default" r:id="rId6"/>
+      <w:headerReference w:type="default" r:id="rId13"/>
       <w:pgSz w:w="11906" w:h="16838"/>
       <w:pgMar w:top="1440" w:right="1440" w:bottom="1440" w:left="1440" w:header="708" w:footer="708" w:gutter="0"/>
       <w:cols w:space="708"/>
@@ -297,6 +753,7 @@
     <w:lsdException w:name="HTML Sample" w:semiHidden="1" w:unhideWhenUsed="1"/>
     <w:lsdException w:name="HTML Typewriter" w:semiHidden="1" w:unhideWhenUsed="1"/>
     <w:lsdException w:name="HTML Variable" w:semiHidden="1" w:unhideWhenUsed="1"/>
+    <w:lsdException w:name="Normal Table" w:semiHidden="1" w:unhideWhenUsed="1"/>
     <w:lsdException w:name="annotation subject" w:semiHidden="1" w:unhideWhenUsed="1"/>
     <w:lsdException w:name="No List" w:semiHidden="1" w:unhideWhenUsed="1"/>
     <w:lsdException w:name="Outline List 1" w:semiHidden="1" w:unhideWhenUsed="1"/>
@@ -343,8 +800,10 @@
     <w:lsdException w:name="Table Subtle 2" w:semiHidden="1" w:unhideWhenUsed="1"/>
     <w:lsdException w:name="Table Web 1" w:semiHidden="1" w:unhideWhenUsed="1"/>
     <w:lsdException w:name="Table Web 2" w:semiHidden="1" w:unhideWhenUsed="1"/>
+    <w:lsdException w:name="Table Web 3" w:semiHidden="1" w:unhideWhenUsed="1"/>
     <w:lsdException w:name="Balloon Text" w:semiHidden="1" w:unhideWhenUsed="1"/>
     <w:lsdException w:name="Table Grid" w:uiPriority="39"/>
+    <w:lsdException w:name="Table Theme" w:semiHidden="1" w:unhideWhenUsed="1"/>
     <w:lsdException w:name="Placeholder Text" w:semiHidden="1"/>
     <w:lsdException w:name="No Spacing" w:uiPriority="1" w:qFormat="1"/>
     <w:lsdException w:name="Light Shading" w:uiPriority="60"/>
@@ -569,6 +1028,7 @@
   <w:style w:type="paragraph" w:default="1" w:styleId="Normal">
     <w:name w:val="Normal"/>
     <w:qFormat/>
+    <w:rsid w:val="0099468D"/>
   </w:style>
   <w:style w:type="character" w:default="1" w:styleId="DefaultParagraphFont">
     <w:name w:val="Default Paragraph Font"/>
@@ -640,6 +1100,29 @@
     <w:link w:val="Footer"/>
     <w:uiPriority w:val="99"/>
     <w:rsid w:val="00426130"/>
+  </w:style>
+  <w:style w:type="character" w:styleId="Hyperlink">
+    <w:name w:val="Hyperlink"/>
+    <w:basedOn w:val="DefaultParagraphFont"/>
+    <w:uiPriority w:val="99"/>
+    <w:unhideWhenUsed/>
+    <w:rsid w:val="00ED322F"/>
+    <w:rPr>
+      <w:color w:val="0563C1" w:themeColor="hyperlink"/>
+      <w:u w:val="single"/>
+    </w:rPr>
+  </w:style>
+  <w:style w:type="character" w:styleId="UnresolvedMention">
+    <w:name w:val="Unresolved Mention"/>
+    <w:basedOn w:val="DefaultParagraphFont"/>
+    <w:uiPriority w:val="99"/>
+    <w:semiHidden/>
+    <w:unhideWhenUsed/>
+    <w:rsid w:val="00ED322F"/>
+    <w:rPr>
+      <w:color w:val="605E5C"/>
+      <w:shd w:val="clear" w:color="auto" w:fill="E1DFDD"/>
+    </w:rPr>
   </w:style>
 </w:styles>
 </file>

</xml_diff>

<commit_message>
Main content of each section added
</commit_message>
<xml_diff>
--- a/Software_Engineer_Biography.docx
+++ b/Software_Engineer_Biography.docx
@@ -149,6 +149,77 @@
       <w:r>
         <w:t xml:space="preserve">What is software engineering? </w:t>
       </w:r>
+      <w:r>
+        <w:t xml:space="preserve">Software engineering is </w:t>
+      </w:r>
+      <w:r>
+        <w:t>“</w:t>
+      </w:r>
+      <w:r>
+        <w:t>the process of analy</w:t>
+      </w:r>
+      <w:r>
+        <w:t>s</w:t>
+      </w:r>
+      <w:r>
+        <w:t>ing user needs and designing, constructing, and testing end-user applications that will satisfy these needs through the use of software programming languages</w:t>
+      </w:r>
+      <w:r>
+        <w:t>” (</w:t>
+      </w:r>
+      <w:hyperlink r:id="rId8" w:history="1">
+        <w:r>
+          <w:rPr>
+            <w:rStyle w:val="Hyperlink"/>
+          </w:rPr>
+          <w:t>Techopedia, Year</w:t>
+        </w:r>
+      </w:hyperlink>
+      <w:r>
+        <w:t xml:space="preserve"> )</w:t>
+      </w:r>
+      <w:r>
+        <w:t>.</w:t>
+      </w:r>
+      <w:r>
+        <w:t xml:space="preserve">  The “term software engineering” first came to life in the 1960’s by Margaret Hamilton. Hamilton felt that “</w:t>
+      </w:r>
+      <w:r>
+        <w:t>software developers earned the right to be called engineers</w:t>
+      </w:r>
+      <w:r>
+        <w:t>” (</w:t>
+      </w:r>
+      <w:r>
+        <w:fldChar w:fldCharType="begin"/>
+      </w:r>
+      <w:r>
+        <w:instrText>HYPERLINK "https://www.hackreactor.com/blog/the-history-of-coding-and-software-engineering"</w:instrText>
+      </w:r>
+      <w:r>
+        <w:fldChar w:fldCharType="separate"/>
+      </w:r>
+      <w:r>
+        <w:rPr>
+          <w:rStyle w:val="Hyperlink"/>
+        </w:rPr>
+        <w:t>Hackreactor, Year</w:t>
+      </w:r>
+      <w:r>
+        <w:rPr>
+          <w:rStyle w:val="Hyperlink"/>
+        </w:rPr>
+        <w:fldChar w:fldCharType="end"/>
+      </w:r>
+      <w:r>
+        <w:t xml:space="preserve"> ).</w:t>
+      </w:r>
+      <w:r>
+        <w:t xml:space="preserve"> </w:t>
+      </w:r>
+      <w:r>
+        <w:t>Nowadays, there are hundreds of thousands of software engineers. A notable example is a man by the name of Alexey Pajitnov.</w:t>
+      </w:r>
     </w:p>
     <w:p/>
     <w:p>
@@ -200,36 +271,105 @@
         <w:t xml:space="preserve"> 1955.</w:t>
       </w:r>
       <w:r>
-        <w:t xml:space="preserve"> Both of Pajitnov’s parents were writers.</w:t>
+        <w:t xml:space="preserve"> Both of Pajitnov’s parents were writers</w:t>
+      </w:r>
+      <w:r>
+        <w:t>, and a</w:t>
+      </w:r>
+      <w:r>
+        <w:t>t the young age of 11, Pajitnov’s parents divorced. Up until the age of 17, Pajitnov lived with his mother in a one-bedroom apartment owned by the state.</w:t>
+      </w:r>
+      <w:r>
+        <w:t xml:space="preserve"> At 17, they moved into a private apartment.</w:t>
+      </w:r>
+    </w:p>
+    <w:p>
+      <w:r>
+        <w:t xml:space="preserve">Pajitnov </w:t>
+      </w:r>
+      <w:r>
+        <w:t xml:space="preserve">showed signs of being Mathematically inclined at a very young age, </w:t>
+      </w:r>
+      <w:r>
+        <w:t>enjoying puzzles and solving complex problems. He</w:t>
+      </w:r>
+      <w:r>
+        <w:t xml:space="preserve"> proceeded to study at the Moscow Institute of Aviation, where he </w:t>
+      </w:r>
+      <w:r>
+        <w:t>receiv</w:t>
+      </w:r>
+      <w:r>
+        <w:t>ed</w:t>
+      </w:r>
+      <w:r>
+        <w:t xml:space="preserve"> a </w:t>
+      </w:r>
+      <w:r>
+        <w:t>Master’s</w:t>
+      </w:r>
+      <w:r>
+        <w:t xml:space="preserve"> degree in Applied Mathematics</w:t>
       </w:r>
       <w:r>
         <w:t xml:space="preserve"> </w:t>
       </w:r>
       <w:r>
-        <w:t>In the early 1980’s Pajitnov worked at the computing lab for the Academy of Science of the USSR, researching Artificial Intelligence.</w:t>
-      </w:r>
-      <w:r>
-        <w:t xml:space="preserve"> </w:t>
-      </w:r>
-      <w:r>
-        <w:t>From a young age, Pajitnov showed a passion for puzzles, especially pentominoes.</w:t>
-      </w:r>
-    </w:p>
-    <w:p/>
-    <w:p>
-      <w:r>
-        <w:t>Pajitnov received a Masters degree in Applied Mathematics from the Moscow Institute of Aviation (</w:t>
-      </w:r>
-      <w:hyperlink r:id="rId6" w:history="1">
-        <w:r>
-          <w:rPr>
-            <w:rStyle w:val="Hyperlink"/>
-          </w:rPr>
-          <w:t>https://tetris.com/bios#alexey</w:t>
+        <w:t>(</w:t>
+      </w:r>
+      <w:hyperlink r:id="rId9" w:anchor="alexey" w:history="1">
+        <w:r>
+          <w:rPr>
+            <w:rStyle w:val="Hyperlink"/>
+          </w:rPr>
+          <w:t>Tetris, Year</w:t>
         </w:r>
       </w:hyperlink>
       <w:r>
         <w:t xml:space="preserve"> ).</w:t>
+      </w:r>
+      <w:r>
+        <w:t xml:space="preserve"> During his time at the Moscow Institute of Aviation, Pajitnov worked as a summer intern at the Soviet Academy of Sciences.</w:t>
+      </w:r>
+      <w:r>
+        <w:t xml:space="preserve"> Upon completion of his degree, Pajitnov was offered, and accepted, a job here, where he worked on speech recognition at the Academy’s Dorodnitsyn Computing Centre</w:t>
+      </w:r>
+      <w:r>
+        <w:t xml:space="preserve"> (</w:t>
+      </w:r>
+      <w:hyperlink r:id="rId10" w:history="1">
+        <w:r>
+          <w:rPr>
+            <w:rStyle w:val="Hyperlink"/>
+          </w:rPr>
+          <w:t>Wikipedia, Year</w:t>
+        </w:r>
+      </w:hyperlink>
+      <w:r>
+        <w:t>)</w:t>
+      </w:r>
+      <w:r>
+        <w:t>.</w:t>
+      </w:r>
+      <w:r>
+        <w:t xml:space="preserve"> Here, from time to time, Pajitnov and his colleagues were sent hardware, where they had to assess how powerful it was. Pajitnov’s solution to testing the hardware’s power was to write a basic program, which ignited his passion for game development – </w:t>
+      </w:r>
+      <w:r>
+        <w:t xml:space="preserve">it </w:t>
+      </w:r>
+      <w:r>
+        <w:t>“became my excuse for making games” (</w:t>
+      </w:r>
+      <w:hyperlink r:id="rId11" w:history="1">
+        <w:r>
+          <w:rPr>
+            <w:rStyle w:val="Hyperlink"/>
+          </w:rPr>
+          <w:t>The Guardian, Year</w:t>
+        </w:r>
+      </w:hyperlink>
+      <w:r>
+        <w:t>).</w:t>
       </w:r>
     </w:p>
     <w:p/>
@@ -254,11 +394,163 @@
       </w:r>
     </w:p>
     <w:p>
+      <w:pPr>
+        <w:rPr>
+          <w:b/>
+          <w:bCs/>
+          <w:color w:val="92D050"/>
+          <w:sz w:val="28"/>
+          <w:szCs w:val="28"/>
+          <w:u w:val="single"/>
+        </w:rPr>
+      </w:pPr>
+      <w:r>
+        <w:rPr>
+          <w:b/>
+          <w:bCs/>
+          <w:color w:val="92D050"/>
+          <w:sz w:val="28"/>
+          <w:szCs w:val="28"/>
+          <w:u w:val="single"/>
+        </w:rPr>
+        <w:t>Tetris:</w:t>
+      </w:r>
+    </w:p>
+    <w:p>
       <w:r>
         <w:t>Pajitnov’s most famous work is creating the popular game Tetris. Tetris debuted in 1984</w:t>
       </w:r>
       <w:r>
-        <w:t xml:space="preserve">. Tetris was a massive success, but interestingly, Pajitnov did not receive </w:t>
+        <w:t xml:space="preserve">. </w:t>
+      </w:r>
+      <w:r>
+        <w:t xml:space="preserve">Tetris exploded in popularity and was an instant success. Part of the reason for this success is the </w:t>
+      </w:r>
+      <w:r>
+        <w:t xml:space="preserve">fact that the game was so </w:t>
+      </w:r>
+      <w:r>
+        <w:t>simple</w:t>
+      </w:r>
+      <w:r>
+        <w:t xml:space="preserve"> – “[Tetris]</w:t>
+      </w:r>
+      <w:r>
+        <w:t xml:space="preserve"> was deceptively simple: clear lines of tiles by fitting the falling </w:t>
+      </w:r>
+      <w:r>
+        <w:lastRenderedPageBreak/>
+        <w:t xml:space="preserve">shapes, known as </w:t>
+      </w:r>
+      <w:proofErr w:type="spellStart"/>
+      <w:r>
+        <w:t>Tetriminos</w:t>
+      </w:r>
+      <w:proofErr w:type="spellEnd"/>
+      <w:r>
+        <w:t>, together to make a continuous horizontal line</w:t>
+      </w:r>
+      <w:r>
+        <w:t>” (</w:t>
+      </w:r>
+      <w:hyperlink r:id="rId12" w:history="1">
+        <w:r>
+          <w:rPr>
+            <w:rStyle w:val="Hyperlink"/>
+          </w:rPr>
+          <w:t>https://www.proquest.com/docview/1533441492/fulltext/C577270EFD314D11PQ/1?accountid=14404</w:t>
+        </w:r>
+      </w:hyperlink>
+      <w:r>
+        <w:t xml:space="preserve"> ), and the</w:t>
+      </w:r>
+      <w:r>
+        <w:t xml:space="preserve"> fact that the game </w:t>
+      </w:r>
+      <w:r>
+        <w:t>is</w:t>
+      </w:r>
+      <w:r>
+        <w:t xml:space="preserve"> very addictive – “</w:t>
+      </w:r>
+      <w:r>
+        <w:t>I pretended I was debugging my program, but in truth I just couldn't stop playing it</w:t>
+      </w:r>
+      <w:r>
+        <w:t>” (</w:t>
+      </w:r>
+      <w:hyperlink r:id="rId13" w:history="1">
+        <w:r>
+          <w:rPr>
+            <w:rStyle w:val="Hyperlink"/>
+          </w:rPr>
+          <w:t>The Guardian, Year</w:t>
+        </w:r>
+      </w:hyperlink>
+      <w:r>
+        <w:t>).</w:t>
+      </w:r>
+    </w:p>
+    <w:p>
+      <w:r>
+        <w:t xml:space="preserve">The amount of positive feedback Tetris received is truly astonishing. The widespread addiction that was playing Tetris arose because </w:t>
+      </w:r>
+      <w:r>
+        <w:t xml:space="preserve">Tetris </w:t>
+      </w:r>
+      <w:r>
+        <w:t>“</w:t>
+      </w:r>
+      <w:r>
+        <w:t>slotted itself into every possible platform</w:t>
+      </w:r>
+      <w:r>
+        <w:t>”</w:t>
+      </w:r>
+      <w:r>
+        <w:t xml:space="preserve"> (</w:t>
+      </w:r>
+      <w:hyperlink r:id="rId14" w:history="1">
+        <w:r>
+          <w:rPr>
+            <w:rStyle w:val="Hyperlink"/>
+          </w:rPr>
+          <w:t>The Independent, Year</w:t>
+        </w:r>
+      </w:hyperlink>
+      <w:r>
+        <w:t xml:space="preserve"> ).</w:t>
+      </w:r>
+      <w:r>
+        <w:t xml:space="preserve"> Tetris brought about an element of inclusion with its release, because it “</w:t>
+      </w:r>
+      <w:r>
+        <w:t>was so abstract – that was its great quality. It appealed to everybody</w:t>
+      </w:r>
+      <w:r>
+        <w:t>”</w:t>
+      </w:r>
+      <w:r>
+        <w:t xml:space="preserve"> (</w:t>
+      </w:r>
+      <w:hyperlink r:id="rId15" w:history="1">
+        <w:r>
+          <w:rPr>
+            <w:rStyle w:val="Hyperlink"/>
+          </w:rPr>
+          <w:t>The Journal, 2016</w:t>
+        </w:r>
+      </w:hyperlink>
+      <w:r>
+        <w:t xml:space="preserve"> )</w:t>
+      </w:r>
+      <w:r>
+        <w:t>.</w:t>
+      </w:r>
+    </w:p>
+    <w:p>
+      <w:r>
+        <w:t xml:space="preserve">Tetris was a massive success, but interestingly, Pajitnov did not receive </w:t>
       </w:r>
       <w:r>
         <w:t>much in terms of</w:t>
@@ -275,17 +567,38 @@
       <w:r>
         <w:t>” (</w:t>
       </w:r>
-      <w:hyperlink r:id="rId7" w:history="1">
-        <w:r>
-          <w:rPr>
-            <w:rStyle w:val="Hyperlink"/>
-          </w:rPr>
-          <w:t>https://www.theguardian.com/culture/2014/jun/02/how-we-made-tetris</w:t>
+      <w:hyperlink r:id="rId16" w:history="1">
+        <w:r>
+          <w:rPr>
+            <w:rStyle w:val="Hyperlink"/>
+          </w:rPr>
+          <w:t>The Gua</w:t>
+        </w:r>
+        <w:r>
+          <w:rPr>
+            <w:rStyle w:val="Hyperlink"/>
+          </w:rPr>
+          <w:t>r</w:t>
+        </w:r>
+        <w:r>
+          <w:rPr>
+            <w:rStyle w:val="Hyperlink"/>
+          </w:rPr>
+          <w:t>d</w:t>
+        </w:r>
+        <w:r>
+          <w:rPr>
+            <w:rStyle w:val="Hyperlink"/>
+          </w:rPr>
+          <w:t>ian, 2014</w:t>
         </w:r>
       </w:hyperlink>
       <w:r>
         <w:t>).</w:t>
       </w:r>
+      <w:r>
+        <w:t xml:space="preserve"> </w:t>
+      </w:r>
     </w:p>
     <w:p>
       <w:r>
@@ -296,6 +609,236 @@
       </w:r>
       <w:r>
         <w:t>minoes as a past time when he was a young boy, and from this he got his inspiration for Tetris; he found it difficult putting the pieces back into their box, and thus his basis for Tetris had been established!</w:t>
+      </w:r>
+    </w:p>
+    <w:p/>
+    <w:p>
+      <w:pPr>
+        <w:rPr>
+          <w:b/>
+          <w:bCs/>
+          <w:color w:val="92D050"/>
+          <w:sz w:val="28"/>
+          <w:szCs w:val="28"/>
+          <w:u w:val="single"/>
+        </w:rPr>
+      </w:pPr>
+      <w:r>
+        <w:rPr>
+          <w:b/>
+          <w:bCs/>
+          <w:color w:val="92D050"/>
+          <w:sz w:val="28"/>
+          <w:szCs w:val="28"/>
+          <w:u w:val="single"/>
+        </w:rPr>
+        <w:t>Welltris:</w:t>
+      </w:r>
+    </w:p>
+    <w:p>
+      <w:r>
+        <w:t xml:space="preserve">Since Tetris was such a success, Pajitnov decided to create a sequel – Welltris. </w:t>
+      </w:r>
+      <w:r>
+        <w:t xml:space="preserve">Pajitnov created Welltris alongside Andrei </w:t>
+      </w:r>
+      <w:proofErr w:type="spellStart"/>
+      <w:r>
+        <w:t>Sgenov</w:t>
+      </w:r>
+      <w:proofErr w:type="spellEnd"/>
+      <w:r>
+        <w:t xml:space="preserve">. </w:t>
+      </w:r>
+      <w:r>
+        <w:t>Welltris</w:t>
+      </w:r>
+      <w:r>
+        <w:t xml:space="preserve"> follows the same gameplay</w:t>
+      </w:r>
+      <w:r>
+        <w:t xml:space="preserve"> as Tetris, except Welltris was made </w:t>
+      </w:r>
+      <w:r>
+        <w:t xml:space="preserve">3 dimensional, </w:t>
+      </w:r>
+      <w:r>
+        <w:t xml:space="preserve">where the board is viewed from above, </w:t>
+      </w:r>
+      <w:r>
+        <w:t>whereas Tetris was 2 dimensional.</w:t>
+      </w:r>
+    </w:p>
+    <w:p/>
+    <w:p>
+      <w:pPr>
+        <w:rPr>
+          <w:b/>
+          <w:bCs/>
+          <w:color w:val="92D050"/>
+          <w:sz w:val="28"/>
+          <w:szCs w:val="28"/>
+          <w:u w:val="single"/>
+        </w:rPr>
+      </w:pPr>
+      <w:r>
+        <w:rPr>
+          <w:b/>
+          <w:bCs/>
+          <w:color w:val="92D050"/>
+          <w:sz w:val="28"/>
+          <w:szCs w:val="28"/>
+          <w:u w:val="single"/>
+        </w:rPr>
+        <w:t>Pandora’s Box:</w:t>
+      </w:r>
+    </w:p>
+    <w:p>
+      <w:r>
+        <w:t>In 1999, Pajitnov invented the game Pandora’s Box.</w:t>
+      </w:r>
+      <w:r>
+        <w:t xml:space="preserve"> A brief description is that “</w:t>
+      </w:r>
+      <w:r>
+        <w:t>players must travel around the world to different cities solving various kinds of puzzles to capture the seven "tricksters" - Maui, Puck, Eris, Coyote, Monkey, Anansi and Raven</w:t>
+      </w:r>
+      <w:r>
+        <w:t>” (</w:t>
+      </w:r>
+      <w:hyperlink r:id="rId17" w:history="1">
+        <w:r>
+          <w:rPr>
+            <w:rStyle w:val="Hyperlink"/>
+          </w:rPr>
+          <w:t>Wikipedia, Year</w:t>
+        </w:r>
+      </w:hyperlink>
+      <w:r>
+        <w:t xml:space="preserve"> ).</w:t>
+      </w:r>
+    </w:p>
+    <w:p>
+      <w:r>
+        <w:t>Like all of Pajitnov’s creations, Pandora’s Box was a hit success. Here are some examples of this success:</w:t>
+      </w:r>
+    </w:p>
+    <w:p>
+      <w:pPr>
+        <w:pStyle w:val="ListParagraph"/>
+        <w:numPr>
+          <w:ilvl w:val="0"/>
+          <w:numId w:val="1"/>
+        </w:numPr>
+      </w:pPr>
+      <w:r>
+        <w:t xml:space="preserve">It won </w:t>
+      </w:r>
+      <w:proofErr w:type="spellStart"/>
+      <w:r>
+        <w:t>GameSpot’s</w:t>
+      </w:r>
+      <w:proofErr w:type="spellEnd"/>
+      <w:r>
+        <w:t xml:space="preserve"> “Puzzles and Classics Game of the Year” award,</w:t>
+      </w:r>
+    </w:p>
+    <w:p>
+      <w:pPr>
+        <w:pStyle w:val="ListParagraph"/>
+        <w:numPr>
+          <w:ilvl w:val="0"/>
+          <w:numId w:val="1"/>
+        </w:numPr>
+      </w:pPr>
+      <w:r>
+        <w:t xml:space="preserve">Runner-up for Computer Games Strategy </w:t>
+      </w:r>
+      <w:proofErr w:type="spellStart"/>
+      <w:r>
+        <w:t>Plus’</w:t>
+      </w:r>
+      <w:proofErr w:type="spellEnd"/>
+      <w:r>
+        <w:t xml:space="preserve"> 1999 “Classic Game of the Year” award,</w:t>
+      </w:r>
+    </w:p>
+    <w:p>
+      <w:pPr>
+        <w:pStyle w:val="ListParagraph"/>
+        <w:numPr>
+          <w:ilvl w:val="0"/>
+          <w:numId w:val="1"/>
+        </w:numPr>
+      </w:pPr>
+      <w:r>
+        <w:t>Named the best computer puzzle game of 1999 by The Electric Playground</w:t>
+      </w:r>
+    </w:p>
+    <w:p>
+      <w:pPr>
+        <w:pStyle w:val="ListParagraph"/>
+        <w:numPr>
+          <w:ilvl w:val="0"/>
+          <w:numId w:val="1"/>
+        </w:numPr>
+      </w:pPr>
+      <w:r>
+        <w:t>It was PC Data’s top-selling puzzle game for 6 weeks.</w:t>
+      </w:r>
+    </w:p>
+    <w:p/>
+    <w:p>
+      <w:pPr>
+        <w:rPr>
+          <w:b/>
+          <w:bCs/>
+          <w:color w:val="92D050"/>
+          <w:sz w:val="28"/>
+          <w:szCs w:val="28"/>
+          <w:u w:val="single"/>
+        </w:rPr>
+      </w:pPr>
+      <w:r>
+        <w:rPr>
+          <w:b/>
+          <w:bCs/>
+          <w:color w:val="92D050"/>
+          <w:sz w:val="28"/>
+          <w:szCs w:val="28"/>
+          <w:u w:val="single"/>
+        </w:rPr>
+        <w:t>Freedom!</w:t>
+      </w:r>
+    </w:p>
+    <w:p>
+      <w:r>
+        <w:t xml:space="preserve">In 1996, Pajitnov and his colleague Vladimir </w:t>
+      </w:r>
+      <w:proofErr w:type="spellStart"/>
+      <w:r>
+        <w:t>Pokhilko</w:t>
+      </w:r>
+      <w:proofErr w:type="spellEnd"/>
+      <w:r>
+        <w:t xml:space="preserve"> moved to the United States. 5 years later, in 1996, they founded the Tetris Company, with Henk Rogers. This time round, Pajitnov and his co-workers could finally collect royalties from their world-wide creation</w:t>
+      </w:r>
+      <w:r>
+        <w:t>, since the Soviet Union’s 10 year ownership of Tetris had expired (</w:t>
+      </w:r>
+      <w:hyperlink r:id="rId18" w:history="1">
+        <w:r>
+          <w:rPr>
+            <w:rStyle w:val="Hyperlink"/>
+          </w:rPr>
+          <w:t>Nintendo Life, Year</w:t>
+        </w:r>
+      </w:hyperlink>
+      <w:r>
+        <w:t xml:space="preserve"> )</w:t>
+      </w:r>
+      <w:r>
+        <w:t>.</w:t>
       </w:r>
     </w:p>
     <w:p/>
@@ -321,6 +864,7 @@
     </w:p>
     <w:p>
       <w:r>
+        <w:lastRenderedPageBreak/>
         <w:t>By creating Tetris, and by Tetris exploding in popularity, Pajitnov “</w:t>
       </w:r>
       <w:r>
@@ -350,26 +894,12 @@
       <w:r>
         <w:t xml:space="preserve"> (</w:t>
       </w:r>
-      <w:hyperlink r:id="rId8" w:history="1">
-        <w:r>
-          <w:rPr>
-            <w:rStyle w:val="Hyperlink"/>
-          </w:rPr>
-          <w:t>https://www.gamedeveloper.com/business/alexey-pajitnov---i-</w:t>
-        </w:r>
-        <w:proofErr w:type="spellStart"/>
-        <w:r>
-          <w:rPr>
-            <w:rStyle w:val="Hyperlink"/>
-          </w:rPr>
-          <w:t>tetris</w:t>
-        </w:r>
-        <w:proofErr w:type="spellEnd"/>
-        <w:r>
-          <w:rPr>
-            <w:rStyle w:val="Hyperlink"/>
-          </w:rPr>
-          <w:t>-i-past-present-future</w:t>
+      <w:hyperlink r:id="rId19" w:history="1">
+        <w:r>
+          <w:rPr>
+            <w:rStyle w:val="Hyperlink"/>
+          </w:rPr>
+          <w:t>Gamedeveloper, Year</w:t>
         </w:r>
       </w:hyperlink>
       <w:r>
@@ -379,7 +909,72 @@
         <w:t>)</w:t>
       </w:r>
     </w:p>
-    <w:p/>
+    <w:p>
+      <w:r>
+        <w:t>Tetris, “</w:t>
+      </w:r>
+      <w:r>
+        <w:t>has spawned numerous puzzle games trying to emulate its success</w:t>
+      </w:r>
+      <w:r>
+        <w:t>” (</w:t>
+      </w:r>
+      <w:hyperlink r:id="rId20" w:history="1">
+        <w:r>
+          <w:rPr>
+            <w:rStyle w:val="Hyperlink"/>
+          </w:rPr>
+          <w:t>https://www.proquest.com/docview/1533441492/fulltext/C577270EFD314D11PQ/1?accountid=14404</w:t>
+        </w:r>
+      </w:hyperlink>
+      <w:r>
+        <w:t xml:space="preserve"> ).</w:t>
+      </w:r>
+    </w:p>
+    <w:p>
+      <w:r>
+        <w:t>By creating and allowing the Soviet Union to publish Tetris, Tetris became one of the “</w:t>
+      </w:r>
+      <w:r>
+        <w:t>first pieces of software exported by the Soviet Union</w:t>
+      </w:r>
+      <w:r>
+        <w:t>” (</w:t>
+      </w:r>
+      <w:hyperlink r:id="rId21" w:history="1">
+        <w:r>
+          <w:rPr>
+            <w:rStyle w:val="Hyperlink"/>
+          </w:rPr>
+          <w:t>The Guardian, 2014</w:t>
+        </w:r>
+      </w:hyperlink>
+      <w:r>
+        <w:t>).</w:t>
+      </w:r>
+    </w:p>
+    <w:p>
+      <w:r>
+        <w:t xml:space="preserve">[Tetris’] </w:t>
+      </w:r>
+      <w:r>
+        <w:t>influence is so great that the majority of smartphone games today follow the same format</w:t>
+      </w:r>
+      <w:r>
+        <w:t xml:space="preserve"> (</w:t>
+      </w:r>
+      <w:hyperlink r:id="rId22" w:history="1">
+        <w:r>
+          <w:rPr>
+            <w:rStyle w:val="Hyperlink"/>
+          </w:rPr>
+          <w:t>The Journal, 2016</w:t>
+        </w:r>
+      </w:hyperlink>
+      <w:r>
+        <w:t xml:space="preserve"> ).</w:t>
+      </w:r>
+    </w:p>
     <w:p/>
     <w:p>
       <w:pPr>
@@ -402,13 +997,98 @@
       </w:r>
     </w:p>
     <w:p>
+      <w:pPr>
+        <w:pStyle w:val="ListParagraph"/>
+        <w:numPr>
+          <w:ilvl w:val="0"/>
+          <w:numId w:val="2"/>
+        </w:numPr>
+      </w:pPr>
+      <w:r>
+        <w:t>2015 – Pajitnov won the Bizkaia Award at the Fun &amp; Serious Game Festival.</w:t>
+      </w:r>
+    </w:p>
+    <w:p>
+      <w:pPr>
+        <w:pStyle w:val="ListParagraph"/>
+        <w:numPr>
+          <w:ilvl w:val="0"/>
+          <w:numId w:val="2"/>
+        </w:numPr>
+      </w:pPr>
+      <w:r>
+        <w:t>2012 – Listed as one of the 5 most memorable video game industry one-hit wonders by IGN, where they called him “the ultimate video game one-hit wonder”.</w:t>
+      </w:r>
+    </w:p>
+    <w:p>
+      <w:pPr>
+        <w:pStyle w:val="ListParagraph"/>
+        <w:numPr>
+          <w:ilvl w:val="0"/>
+          <w:numId w:val="2"/>
+        </w:numPr>
+      </w:pPr>
+      <w:r>
+        <w:t>2009 – Received the honorary award at the LARA – Der Deutsche Games Award in Cologne, Germany.</w:t>
+      </w:r>
+    </w:p>
+    <w:p>
+      <w:pPr>
+        <w:pStyle w:val="ListParagraph"/>
+        <w:numPr>
+          <w:ilvl w:val="0"/>
+          <w:numId w:val="2"/>
+        </w:numPr>
+      </w:pPr>
       <w:r>
         <w:t>2009 – Tetris was named the #2 Top Console Game of all time by the Guinness Book of World Records.</w:t>
       </w:r>
     </w:p>
     <w:p>
-      <w:r>
-        <w:t>2007 – The International Game Developers Association’s First Penguin Award</w:t>
+      <w:pPr>
+        <w:pStyle w:val="ListParagraph"/>
+        <w:numPr>
+          <w:ilvl w:val="0"/>
+          <w:numId w:val="2"/>
+        </w:numPr>
+      </w:pPr>
+      <w:r>
+        <w:t xml:space="preserve">2007 – The International Game Developers </w:t>
+      </w:r>
+      <w:r>
+        <w:t>Choice Awards</w:t>
+      </w:r>
+      <w:r>
+        <w:t xml:space="preserve"> First Penguin Award</w:t>
+      </w:r>
+    </w:p>
+    <w:p>
+      <w:pPr>
+        <w:pStyle w:val="ListParagraph"/>
+        <w:numPr>
+          <w:ilvl w:val="0"/>
+          <w:numId w:val="2"/>
+        </w:numPr>
+      </w:pPr>
+      <w:r>
+        <w:t>1996 – Named as the 4</w:t>
+      </w:r>
+      <w:r>
+        <w:rPr>
+          <w:vertAlign w:val="superscript"/>
+        </w:rPr>
+        <w:t>th</w:t>
+      </w:r>
+      <w:r>
+        <w:t xml:space="preserve"> most influential computer game developer of all time by </w:t>
+      </w:r>
+      <w:proofErr w:type="spellStart"/>
+      <w:r>
+        <w:t>GameSpot</w:t>
+      </w:r>
+      <w:proofErr w:type="spellEnd"/>
+      <w:r>
+        <w:t>.</w:t>
       </w:r>
     </w:p>
     <w:p/>
@@ -432,6 +1112,59 @@
         <w:t>Conclusion</w:t>
       </w:r>
     </w:p>
+    <w:p>
+      <w:r>
+        <w:t xml:space="preserve">With </w:t>
+      </w:r>
+      <w:r>
+        <w:t>his</w:t>
+      </w:r>
+      <w:r>
+        <w:t xml:space="preserve"> creation</w:t>
+      </w:r>
+      <w:r>
+        <w:t>s</w:t>
+      </w:r>
+      <w:r>
+        <w:t>, Pajitnov shone a light on</w:t>
+      </w:r>
+      <w:r>
+        <w:t xml:space="preserve"> how to achieve success in</w:t>
+      </w:r>
+      <w:r>
+        <w:t xml:space="preserve"> the future of game development</w:t>
+      </w:r>
+      <w:r>
+        <w:t>.</w:t>
+      </w:r>
+      <w:r>
+        <w:t xml:space="preserve"> </w:t>
+      </w:r>
+      <w:r>
+        <w:t xml:space="preserve">Adapting his simplistic, abstract approach, </w:t>
+      </w:r>
+      <w:r>
+        <w:t>the majority of smartphone games today follow the same format</w:t>
+      </w:r>
+      <w:r>
+        <w:t>.</w:t>
+      </w:r>
+      <w:r>
+        <w:t xml:space="preserve"> </w:t>
+      </w:r>
+      <w:r>
+        <w:t>The achievements and accolades Pajitnov has accumulated over his lifetime to date are incredible, and truly noteworthy</w:t>
+      </w:r>
+      <w:r>
+        <w:t>. Pajitnov put the Soviet Union on the map in terms of Software Engineering, and this, along with his many, many accolades are</w:t>
+      </w:r>
+      <w:r>
+        <w:t xml:space="preserve"> why his name will go down in history, at least in my opinion, as a key, and one of the greatest, software engineers of all time.</w:t>
+      </w:r>
+      <w:r>
+        <w:t xml:space="preserve"> </w:t>
+      </w:r>
+    </w:p>
     <w:p/>
     <w:p>
       <w:pPr>
@@ -454,25 +1187,57 @@
       </w:r>
     </w:p>
     <w:p>
-      <w:hyperlink r:id="rId9" w:history="1">
-        <w:r>
-          <w:rPr>
-            <w:rStyle w:val="Hyperlink"/>
-          </w:rPr>
-          <w:t>https://en.wikipedia.org/wiki/Alexey_Pajitnov</w:t>
+      <w:hyperlink r:id="rId23" w:history="1">
+        <w:r>
+          <w:rPr>
+            <w:rStyle w:val="Hyperlink"/>
+          </w:rPr>
+          <w:t>https://www.techopedia.com/definition/13296/software-engineering</w:t>
         </w:r>
       </w:hyperlink>
+    </w:p>
+    <w:p>
+      <w:hyperlink r:id="rId24" w:history="1">
+        <w:r>
+          <w:rPr>
+            <w:rStyle w:val="Hyperlink"/>
+          </w:rPr>
+          <w:t>https://www.hackreactor.com/blog/the-history-of-coding-and-software-engineering</w:t>
+        </w:r>
+      </w:hyperlink>
+    </w:p>
+    <w:p>
+      <w:hyperlink r:id="rId25" w:anchor="alexey" w:history="1">
+        <w:r>
+          <w:rPr>
+            <w:rStyle w:val="Hyperlink"/>
+          </w:rPr>
+          <w:t>https://tetris.com/bios#alexey</w:t>
+        </w:r>
+      </w:hyperlink>
       <w:r>
         <w:t xml:space="preserve"> </w:t>
       </w:r>
     </w:p>
     <w:p>
-      <w:hyperlink r:id="rId10" w:history="1">
-        <w:r>
-          <w:rPr>
-            <w:rStyle w:val="Hyperlink"/>
-          </w:rPr>
-          <w:t>https://tetris.com/bios#alexey</w:t>
+      <w:hyperlink r:id="rId26" w:history="1">
+        <w:r>
+          <w:rPr>
+            <w:rStyle w:val="Hyperlink"/>
+          </w:rPr>
+          <w:t>https://en.w</w:t>
+        </w:r>
+        <w:r>
+          <w:rPr>
+            <w:rStyle w:val="Hyperlink"/>
+          </w:rPr>
+          <w:t>i</w:t>
+        </w:r>
+        <w:r>
+          <w:rPr>
+            <w:rStyle w:val="Hyperlink"/>
+          </w:rPr>
+          <w:t>kipedia.org/wiki/Alexey_Pajitnov</w:t>
         </w:r>
       </w:hyperlink>
       <w:r>
@@ -480,7 +1245,12 @@
       </w:r>
     </w:p>
     <w:p>
-      <w:hyperlink r:id="rId11" w:history="1">
+      <w:pPr>
+        <w:rPr>
+          <w:rStyle w:val="Hyperlink"/>
+        </w:rPr>
+      </w:pPr>
+      <w:hyperlink r:id="rId27" w:history="1">
         <w:r>
           <w:rPr>
             <w:rStyle w:val="Hyperlink"/>
@@ -490,7 +1260,20 @@
       </w:hyperlink>
     </w:p>
     <w:p>
-      <w:hyperlink r:id="rId12" w:history="1">
+      <w:hyperlink r:id="rId28" w:history="1">
+        <w:r>
+          <w:rPr>
+            <w:rStyle w:val="Hyperlink"/>
+          </w:rPr>
+          <w:t>https://www.independent.ie/entertainment/games/reviews/tetris-effect-review-block-party-in-another-dimension-37579624.html</w:t>
+        </w:r>
+      </w:hyperlink>
+      <w:r>
+        <w:t xml:space="preserve"> </w:t>
+      </w:r>
+    </w:p>
+    <w:p>
+      <w:hyperlink r:id="rId29" w:history="1">
         <w:r>
           <w:rPr>
             <w:rStyle w:val="Hyperlink"/>
@@ -517,7 +1300,7 @@
       </w:r>
     </w:p>
     <w:sectPr>
-      <w:headerReference w:type="default" r:id="rId13"/>
+      <w:headerReference w:type="default" r:id="rId30"/>
       <w:pgSz w:w="11906" w:h="16838"/>
       <w:pgMar w:top="1440" w:right="1440" w:bottom="1440" w:left="1440" w:header="708" w:footer="708" w:gutter="0"/>
       <w:cols w:space="708"/>
@@ -628,6 +1411,243 @@
     </w:pPr>
   </w:p>
 </w:hdr>
+</file>
+
+<file path=word/numbering.xml><?xml version="1.0" encoding="utf-8"?>
+<w:numbering xmlns:wpc="http://schemas.microsoft.com/office/word/2010/wordprocessingCanvas" xmlns:cx="http://schemas.microsoft.com/office/drawing/2014/chartex" xmlns:cx1="http://schemas.microsoft.com/office/drawing/2015/9/8/chartex" xmlns:cx2="http://schemas.microsoft.com/office/drawing/2015/10/21/chartex" xmlns:cx3="http://schemas.microsoft.com/office/drawing/2016/5/9/chartex" xmlns:cx4="http://schemas.microsoft.com/office/drawing/2016/5/10/chartex" xmlns:cx5="http://schemas.microsoft.com/office/drawing/2016/5/11/chartex" xmlns:cx6="http://schemas.microsoft.com/office/drawing/2016/5/12/chartex" xmlns:cx7="http://schemas.microsoft.com/office/drawing/2016/5/13/chartex" xmlns:cx8="http://schemas.microsoft.com/office/drawing/2016/5/14/chartex" xmlns:mc="http://schemas.openxmlformats.org/markup-compatibility/2006" xmlns:aink="http://schemas.microsoft.com/office/drawing/2016/ink" xmlns:am3d="http://schemas.microsoft.com/office/drawing/2017/model3d" xmlns:o="urn:schemas-microsoft-com:office:office" xmlns:r="http://schemas.openxmlformats.org/officeDocument/2006/relationships" xmlns:m="http://schemas.openxmlformats.org/officeDocument/2006/math" xmlns:v="urn:schemas-microsoft-com:vml" xmlns:wp14="http://schemas.microsoft.com/office/word/2010/wordprocessingDrawing" xmlns:wp="http://schemas.openxmlformats.org/drawingml/2006/wordprocessingDrawing" xmlns:w10="urn:schemas-microsoft-com:office:word" xmlns:w="http://schemas.openxmlformats.org/wordprocessingml/2006/main" xmlns:w14="http://schemas.microsoft.com/office/word/2010/wordml" xmlns:w15="http://schemas.microsoft.com/office/word/2012/wordml" xmlns:w16cex="http://schemas.microsoft.com/office/word/2018/wordml/cex" xmlns:w16cid="http://schemas.microsoft.com/office/word/2016/wordml/cid" xmlns:w16="http://schemas.microsoft.com/office/word/2018/wordml" xmlns:w16sdtdh="http://schemas.microsoft.com/office/word/2020/wordml/sdtdatahash" xmlns:w16se="http://schemas.microsoft.com/office/word/2015/wordml/symex" xmlns:wpg="http://schemas.microsoft.com/office/word/2010/wordprocessingGroup" xmlns:wpi="http://schemas.microsoft.com/office/word/2010/wordprocessingInk" xmlns:wne="http://schemas.microsoft.com/office/word/2006/wordml" xmlns:wps="http://schemas.microsoft.com/office/word/2010/wordprocessingShape" mc:Ignorable="w14 w15 w16se w16cid w16 w16cex w16sdtdh wp14">
+  <w:abstractNum w:abstractNumId="0" w15:restartNumberingAfterBreak="0">
+    <w:nsid w:val="12AA4760"/>
+    <w:multiLevelType w:val="hybridMultilevel"/>
+    <w:tmpl w:val="E60297B6"/>
+    <w:lvl w:ilvl="0" w:tplc="18090001">
+      <w:start w:val="1"/>
+      <w:numFmt w:val="bullet"/>
+      <w:lvlText w:val=""/>
+      <w:lvlJc w:val="left"/>
+      <w:pPr>
+        <w:ind w:left="720" w:hanging="360"/>
+      </w:pPr>
+      <w:rPr>
+        <w:rFonts w:ascii="Symbol" w:hAnsi="Symbol" w:hint="default"/>
+      </w:rPr>
+    </w:lvl>
+    <w:lvl w:ilvl="1" w:tplc="18090003" w:tentative="1">
+      <w:start w:val="1"/>
+      <w:numFmt w:val="bullet"/>
+      <w:lvlText w:val="o"/>
+      <w:lvlJc w:val="left"/>
+      <w:pPr>
+        <w:ind w:left="1440" w:hanging="360"/>
+      </w:pPr>
+      <w:rPr>
+        <w:rFonts w:ascii="Courier New" w:hAnsi="Courier New" w:cs="Courier New" w:hint="default"/>
+      </w:rPr>
+    </w:lvl>
+    <w:lvl w:ilvl="2" w:tplc="18090005" w:tentative="1">
+      <w:start w:val="1"/>
+      <w:numFmt w:val="bullet"/>
+      <w:lvlText w:val=""/>
+      <w:lvlJc w:val="left"/>
+      <w:pPr>
+        <w:ind w:left="2160" w:hanging="360"/>
+      </w:pPr>
+      <w:rPr>
+        <w:rFonts w:ascii="Wingdings" w:hAnsi="Wingdings" w:hint="default"/>
+      </w:rPr>
+    </w:lvl>
+    <w:lvl w:ilvl="3" w:tplc="18090001" w:tentative="1">
+      <w:start w:val="1"/>
+      <w:numFmt w:val="bullet"/>
+      <w:lvlText w:val=""/>
+      <w:lvlJc w:val="left"/>
+      <w:pPr>
+        <w:ind w:left="2880" w:hanging="360"/>
+      </w:pPr>
+      <w:rPr>
+        <w:rFonts w:ascii="Symbol" w:hAnsi="Symbol" w:hint="default"/>
+      </w:rPr>
+    </w:lvl>
+    <w:lvl w:ilvl="4" w:tplc="18090003" w:tentative="1">
+      <w:start w:val="1"/>
+      <w:numFmt w:val="bullet"/>
+      <w:lvlText w:val="o"/>
+      <w:lvlJc w:val="left"/>
+      <w:pPr>
+        <w:ind w:left="3600" w:hanging="360"/>
+      </w:pPr>
+      <w:rPr>
+        <w:rFonts w:ascii="Courier New" w:hAnsi="Courier New" w:cs="Courier New" w:hint="default"/>
+      </w:rPr>
+    </w:lvl>
+    <w:lvl w:ilvl="5" w:tplc="18090005" w:tentative="1">
+      <w:start w:val="1"/>
+      <w:numFmt w:val="bullet"/>
+      <w:lvlText w:val=""/>
+      <w:lvlJc w:val="left"/>
+      <w:pPr>
+        <w:ind w:left="4320" w:hanging="360"/>
+      </w:pPr>
+      <w:rPr>
+        <w:rFonts w:ascii="Wingdings" w:hAnsi="Wingdings" w:hint="default"/>
+      </w:rPr>
+    </w:lvl>
+    <w:lvl w:ilvl="6" w:tplc="18090001" w:tentative="1">
+      <w:start w:val="1"/>
+      <w:numFmt w:val="bullet"/>
+      <w:lvlText w:val=""/>
+      <w:lvlJc w:val="left"/>
+      <w:pPr>
+        <w:ind w:left="5040" w:hanging="360"/>
+      </w:pPr>
+      <w:rPr>
+        <w:rFonts w:ascii="Symbol" w:hAnsi="Symbol" w:hint="default"/>
+      </w:rPr>
+    </w:lvl>
+    <w:lvl w:ilvl="7" w:tplc="18090003" w:tentative="1">
+      <w:start w:val="1"/>
+      <w:numFmt w:val="bullet"/>
+      <w:lvlText w:val="o"/>
+      <w:lvlJc w:val="left"/>
+      <w:pPr>
+        <w:ind w:left="5760" w:hanging="360"/>
+      </w:pPr>
+      <w:rPr>
+        <w:rFonts w:ascii="Courier New" w:hAnsi="Courier New" w:cs="Courier New" w:hint="default"/>
+      </w:rPr>
+    </w:lvl>
+    <w:lvl w:ilvl="8" w:tplc="18090005" w:tentative="1">
+      <w:start w:val="1"/>
+      <w:numFmt w:val="bullet"/>
+      <w:lvlText w:val=""/>
+      <w:lvlJc w:val="left"/>
+      <w:pPr>
+        <w:ind w:left="6480" w:hanging="360"/>
+      </w:pPr>
+      <w:rPr>
+        <w:rFonts w:ascii="Wingdings" w:hAnsi="Wingdings" w:hint="default"/>
+      </w:rPr>
+    </w:lvl>
+  </w:abstractNum>
+  <w:abstractNum w:abstractNumId="1" w15:restartNumberingAfterBreak="0">
+    <w:nsid w:val="52695E76"/>
+    <w:multiLevelType w:val="hybridMultilevel"/>
+    <w:tmpl w:val="646A9292"/>
+    <w:lvl w:ilvl="0" w:tplc="18090001">
+      <w:start w:val="1"/>
+      <w:numFmt w:val="bullet"/>
+      <w:lvlText w:val=""/>
+      <w:lvlJc w:val="left"/>
+      <w:pPr>
+        <w:ind w:left="720" w:hanging="360"/>
+      </w:pPr>
+      <w:rPr>
+        <w:rFonts w:ascii="Symbol" w:hAnsi="Symbol" w:hint="default"/>
+      </w:rPr>
+    </w:lvl>
+    <w:lvl w:ilvl="1" w:tplc="18090003" w:tentative="1">
+      <w:start w:val="1"/>
+      <w:numFmt w:val="bullet"/>
+      <w:lvlText w:val="o"/>
+      <w:lvlJc w:val="left"/>
+      <w:pPr>
+        <w:ind w:left="1440" w:hanging="360"/>
+      </w:pPr>
+      <w:rPr>
+        <w:rFonts w:ascii="Courier New" w:hAnsi="Courier New" w:cs="Courier New" w:hint="default"/>
+      </w:rPr>
+    </w:lvl>
+    <w:lvl w:ilvl="2" w:tplc="18090005" w:tentative="1">
+      <w:start w:val="1"/>
+      <w:numFmt w:val="bullet"/>
+      <w:lvlText w:val=""/>
+      <w:lvlJc w:val="left"/>
+      <w:pPr>
+        <w:ind w:left="2160" w:hanging="360"/>
+      </w:pPr>
+      <w:rPr>
+        <w:rFonts w:ascii="Wingdings" w:hAnsi="Wingdings" w:hint="default"/>
+      </w:rPr>
+    </w:lvl>
+    <w:lvl w:ilvl="3" w:tplc="18090001" w:tentative="1">
+      <w:start w:val="1"/>
+      <w:numFmt w:val="bullet"/>
+      <w:lvlText w:val=""/>
+      <w:lvlJc w:val="left"/>
+      <w:pPr>
+        <w:ind w:left="2880" w:hanging="360"/>
+      </w:pPr>
+      <w:rPr>
+        <w:rFonts w:ascii="Symbol" w:hAnsi="Symbol" w:hint="default"/>
+      </w:rPr>
+    </w:lvl>
+    <w:lvl w:ilvl="4" w:tplc="18090003" w:tentative="1">
+      <w:start w:val="1"/>
+      <w:numFmt w:val="bullet"/>
+      <w:lvlText w:val="o"/>
+      <w:lvlJc w:val="left"/>
+      <w:pPr>
+        <w:ind w:left="3600" w:hanging="360"/>
+      </w:pPr>
+      <w:rPr>
+        <w:rFonts w:ascii="Courier New" w:hAnsi="Courier New" w:cs="Courier New" w:hint="default"/>
+      </w:rPr>
+    </w:lvl>
+    <w:lvl w:ilvl="5" w:tplc="18090005" w:tentative="1">
+      <w:start w:val="1"/>
+      <w:numFmt w:val="bullet"/>
+      <w:lvlText w:val=""/>
+      <w:lvlJc w:val="left"/>
+      <w:pPr>
+        <w:ind w:left="4320" w:hanging="360"/>
+      </w:pPr>
+      <w:rPr>
+        <w:rFonts w:ascii="Wingdings" w:hAnsi="Wingdings" w:hint="default"/>
+      </w:rPr>
+    </w:lvl>
+    <w:lvl w:ilvl="6" w:tplc="18090001" w:tentative="1">
+      <w:start w:val="1"/>
+      <w:numFmt w:val="bullet"/>
+      <w:lvlText w:val=""/>
+      <w:lvlJc w:val="left"/>
+      <w:pPr>
+        <w:ind w:left="5040" w:hanging="360"/>
+      </w:pPr>
+      <w:rPr>
+        <w:rFonts w:ascii="Symbol" w:hAnsi="Symbol" w:hint="default"/>
+      </w:rPr>
+    </w:lvl>
+    <w:lvl w:ilvl="7" w:tplc="18090003" w:tentative="1">
+      <w:start w:val="1"/>
+      <w:numFmt w:val="bullet"/>
+      <w:lvlText w:val="o"/>
+      <w:lvlJc w:val="left"/>
+      <w:pPr>
+        <w:ind w:left="5760" w:hanging="360"/>
+      </w:pPr>
+      <w:rPr>
+        <w:rFonts w:ascii="Courier New" w:hAnsi="Courier New" w:cs="Courier New" w:hint="default"/>
+      </w:rPr>
+    </w:lvl>
+    <w:lvl w:ilvl="8" w:tplc="18090005" w:tentative="1">
+      <w:start w:val="1"/>
+      <w:numFmt w:val="bullet"/>
+      <w:lvlText w:val=""/>
+      <w:lvlJc w:val="left"/>
+      <w:pPr>
+        <w:ind w:left="6480" w:hanging="360"/>
+      </w:pPr>
+      <w:rPr>
+        <w:rFonts w:ascii="Wingdings" w:hAnsi="Wingdings" w:hint="default"/>
+      </w:rPr>
+    </w:lvl>
+  </w:abstractNum>
+  <w:num w:numId="1">
+    <w:abstractNumId w:val="0"/>
+  </w:num>
+  <w:num w:numId="2">
+    <w:abstractNumId w:val="1"/>
+  </w:num>
+</w:numbering>
 </file>
 
 <file path=word/styles.xml><?xml version="1.0" encoding="utf-8"?>
@@ -1124,6 +2144,29 @@
       <w:shd w:val="clear" w:color="auto" w:fill="E1DFDD"/>
     </w:rPr>
   </w:style>
+  <w:style w:type="character" w:styleId="FollowedHyperlink">
+    <w:name w:val="FollowedHyperlink"/>
+    <w:basedOn w:val="DefaultParagraphFont"/>
+    <w:uiPriority w:val="99"/>
+    <w:semiHidden/>
+    <w:unhideWhenUsed/>
+    <w:rsid w:val="00CF646C"/>
+    <w:rPr>
+      <w:color w:val="954F72" w:themeColor="followedHyperlink"/>
+      <w:u w:val="single"/>
+    </w:rPr>
+  </w:style>
+  <w:style w:type="paragraph" w:styleId="ListParagraph">
+    <w:name w:val="List Paragraph"/>
+    <w:basedOn w:val="Normal"/>
+    <w:uiPriority w:val="34"/>
+    <w:qFormat/>
+    <w:rsid w:val="003037FD"/>
+    <w:pPr>
+      <w:ind w:left="720"/>
+      <w:contextualSpacing/>
+    </w:pPr>
+  </w:style>
 </w:styles>
 </file>
 
@@ -1420,4 +2463,16 @@
     </a:ext>
   </a:extLst>
 </a:theme>
+</file>
+
+<file path=customXml/item1.xml><?xml version="1.0" encoding="utf-8"?>
+<b:Sources xmlns:b="http://schemas.openxmlformats.org/officeDocument/2006/bibliography" xmlns="http://schemas.openxmlformats.org/officeDocument/2006/bibliography" SelectedStyle="\HarvardAnglia2008OfficeOnline.xsl" StyleName="Harvard - Anglia" Version="2008"/>
+</file>
+
+<file path=customXml/itemProps1.xml><?xml version="1.0" encoding="utf-8"?>
+<ds:datastoreItem xmlns:ds="http://schemas.openxmlformats.org/officeDocument/2006/customXml" ds:itemID="{5B970F06-26A6-4347-A2B9-B734D03CF631}">
+  <ds:schemaRefs>
+    <ds:schemaRef ds:uri="http://schemas.openxmlformats.org/officeDocument/2006/bibliography"/>
+  </ds:schemaRefs>
+</ds:datastoreItem>
 </file>
</xml_diff>